<commit_message>
Add PythonAnywhere deployment setup and production configuration
- Added comprehensive PythonAnywhere deployment guides
- Created multiple requirements files for different environments
- Added production configuration files (config_production.py, wsgi.py)
- Added installation scripts for PythonAnywhere setup
- Enhanced debugging tools and test files
- Updated .gitignore for better file management
- Improved core data processing and template generation
- Added lineage editor and tags table functionality
</commit_message>
<xml_diff>
--- a/src/core/generation/templates/horizontal.docx
+++ b/src/core/generation/templates/horizontal.docx
@@ -154,7 +154,6 @@
               </w:rPr>
               <w:t>Lineage</w:t>
             </w:r>
-            <w:proofErr w:type="gramStart"/>
             <w:r>
               <w:rPr>
                 <w:rFonts w:ascii="Arial" w:hAnsi="Arial" w:cs="Arial"/>
@@ -165,6 +164,19 @@
               </w:rPr>
               <w:t>}}</w:t>
             </w:r>
+          </w:p>
+          <w:p>
+            <w:pPr>
+              <w:spacing w:line="216" w:lineRule="auto"/>
+              <w:ind w:right="126"/>
+              <w:rPr>
+                <w:rFonts w:ascii="Arial" w:hAnsi="Arial" w:cs="Arial"/>
+                <w:b/>
+                <w:bCs/>
+                <w:sz w:val="18"/>
+                <w:szCs w:val="18"/>
+              </w:rPr>
+            </w:pPr>
             <w:r>
               <w:rPr>
                 <w:rFonts w:ascii="Arial" w:hAnsi="Arial" w:cs="Arial"/>
@@ -173,18 +185,7 @@
                 <w:sz w:val="8"/>
                 <w:szCs w:val="8"/>
               </w:rPr>
-              <w:t>{</w:t>
-            </w:r>
-            <w:proofErr w:type="gramEnd"/>
-            <w:r>
-              <w:rPr>
-                <w:rFonts w:ascii="Arial" w:hAnsi="Arial" w:cs="Arial"/>
-                <w:b/>
-                <w:bCs/>
-                <w:sz w:val="8"/>
-                <w:szCs w:val="8"/>
-              </w:rPr>
-              <w:t>{Label1.ProductStrain}}</w:t>
+              <w:t>{{Label1.ProductStrain}}</w:t>
             </w:r>
           </w:p>
           <w:tbl>

</xml_diff>

<commit_message>
Enhanced UI and template improvements: Fixed upload bar alignment, updated button styling, improved JSON matching, enhanced font sizing for vertical templates, and optimized THC:CBD spacing and positioning
</commit_message>
<xml_diff>
--- a/src/core/generation/templates/horizontal.docx
+++ b/src/core/generation/templates/horizontal.docx
@@ -154,7 +154,6 @@
               </w:rPr>
               <w:t>Lineage</w:t>
             </w:r>
-            <w:proofErr w:type="gramStart"/>
             <w:r>
               <w:rPr>
                 <w:rFonts w:ascii="Arial" w:hAnsi="Arial" w:cs="Arial"/>
@@ -165,6 +164,19 @@
               </w:rPr>
               <w:t>}}</w:t>
             </w:r>
+          </w:p>
+          <w:p>
+            <w:pPr>
+              <w:spacing w:line="216" w:lineRule="auto"/>
+              <w:ind w:right="126"/>
+              <w:rPr>
+                <w:rFonts w:ascii="Arial" w:hAnsi="Arial" w:cs="Arial"/>
+                <w:b/>
+                <w:bCs/>
+                <w:sz w:val="18"/>
+                <w:szCs w:val="18"/>
+              </w:rPr>
+            </w:pPr>
             <w:r>
               <w:rPr>
                 <w:rFonts w:ascii="Arial" w:hAnsi="Arial" w:cs="Arial"/>
@@ -173,18 +185,7 @@
                 <w:sz w:val="8"/>
                 <w:szCs w:val="8"/>
               </w:rPr>
-              <w:t>{</w:t>
-            </w:r>
-            <w:proofErr w:type="gramEnd"/>
-            <w:r>
-              <w:rPr>
-                <w:rFonts w:ascii="Arial" w:hAnsi="Arial" w:cs="Arial"/>
-                <w:b/>
-                <w:bCs/>
-                <w:sz w:val="8"/>
-                <w:szCs w:val="8"/>
-              </w:rPr>
-              <w:t>{Label1.ProductStrain}}</w:t>
+              <w:t>{{Label1.ProductStrain}}</w:t>
             </w:r>
           </w:p>
           <w:tbl>

</xml_diff>

<commit_message>
Fix JSON matching selected list population and dimension updates
</commit_message>
<xml_diff>
--- a/src/core/generation/templates/horizontal.docx
+++ b/src/core/generation/templates/horizontal.docx
@@ -7,7 +7,7 @@
         <w:tblStyle w:val="TableGrid"/>
         <w:tblpPr w:vertAnchor="page" w:horzAnchor="margin" w:tblpXSpec="center" w:tblpY="4494"/>
         <w:tblOverlap w:val="never"/>
-        <w:tblW w:w="4752" w:type="dxa"/>
+        <w:tblW w:w="4896" w:type="dxa"/>
         <w:tblBorders>
           <w:insideH w:val="none" w:sz="0" w:space="0" w:color="auto"/>
           <w:insideV w:val="none" w:sz="0" w:space="0" w:color="auto"/>
@@ -20,12 +20,12 @@
         <w:tblLook w:val="0000" w:firstRow="0" w:lastRow="0" w:firstColumn="0" w:lastColumn="0" w:noHBand="0" w:noVBand="0"/>
       </w:tblPr>
       <w:tblGrid>
-        <w:gridCol w:w="4752"/>
+        <w:gridCol w:w="4896"/>
       </w:tblGrid>
       <w:tr>
         <w:trPr>
           <w:cantSplit/>
-          <w:trHeight w:hRule="exact" w:val="3240"/>
+          <w:trHeight w:hRule="exact" w:val="3456"/>
         </w:trPr>
         <w:tc>
           <w:tcPr>
@@ -58,7 +58,7 @@
             <w:tr>
               <w:trPr>
                 <w:cantSplit/>
-                <w:trHeight w:hRule="exact" w:val="1688"/>
+                <w:trHeight w:hRule="exact" w:val="1843"/>
                 <w:jc w:val="center"/>
               </w:trPr>
               <w:tc>
@@ -190,9 +190,9 @@
           </w:p>
           <w:tbl>
             <w:tblPr>
-              <w:tblpPr w:leftFromText="187" w:rightFromText="187" w:vertAnchor="page" w:horzAnchor="margin" w:tblpXSpec="center" w:tblpY="2276"/>
+              <w:tblpPr w:leftFromText="187" w:rightFromText="187" w:vertAnchor="page" w:horzAnchor="margin" w:tblpX="90" w:tblpY="2383"/>
               <w:tblOverlap w:val="never"/>
-              <w:tblW w:w="4608" w:type="dxa"/>
+              <w:tblW w:w="4590" w:type="dxa"/>
               <w:tblBorders>
                 <w:top w:val="single" w:sz="4" w:space="0" w:color="FFFFFF" w:themeColor="background1"/>
                 <w:left w:val="single" w:sz="4" w:space="0" w:color="FFFFFF" w:themeColor="background1"/>
@@ -207,9 +207,9 @@
               <w:tblLook w:val="0000" w:firstRow="0" w:lastRow="0" w:firstColumn="0" w:lastColumn="0" w:noHBand="0" w:noVBand="0"/>
             </w:tblPr>
             <w:tblGrid>
-              <w:gridCol w:w="1926"/>
+              <w:gridCol w:w="1836"/>
               <w:gridCol w:w="852"/>
-              <w:gridCol w:w="1830"/>
+              <w:gridCol w:w="1902"/>
             </w:tblGrid>
             <w:tr>
               <w:trPr>
@@ -218,7 +218,7 @@
               </w:trPr>
               <w:tc>
                 <w:tcPr>
-                  <w:tcW w:w="1926" w:type="dxa"/>
+                  <w:tcW w:w="1836" w:type="dxa"/>
                   <w:tcBorders>
                     <w:top w:val="nil"/>
                     <w:left w:val="nil"/>
@@ -269,9 +269,10 @@
                   <w:shd w:val="clear" w:color="auto" w:fill="FFFFFF" w:themeFill="background1"/>
                   <w:noWrap/>
                   <w:tcMar>
-                    <w:top w:w="72" w:type="dxa"/>
+                    <w:top w:w="58" w:type="dxa"/>
+                    <w:left w:w="115" w:type="dxa"/>
                   </w:tcMar>
-                  <w:vAlign w:val="center"/>
+                  <w:vAlign w:val="bottom"/>
                 </w:tcPr>
                 <w:p>
                   <w:pPr>
@@ -299,7 +300,7 @@
               </w:tc>
               <w:tc>
                 <w:tcPr>
-                  <w:tcW w:w="1830" w:type="dxa"/>
+                  <w:tcW w:w="1902" w:type="dxa"/>
                   <w:tcBorders>
                     <w:top w:val="nil"/>
                     <w:left w:val="nil"/>
@@ -317,8 +318,8 @@
                 </w:tcPr>
                 <w:p>
                   <w:pPr>
-                    <w:spacing w:line="216" w:lineRule="auto"/>
-                    <w:ind w:right="126"/>
+                    <w:spacing w:line="264" w:lineRule="auto"/>
+                    <w:ind w:right="130"/>
                     <w:rPr>
                       <w:rFonts w:ascii="Arial" w:hAnsi="Arial" w:cs="Arial"/>
                       <w:b/>

</xml_diff>

<commit_message>
Fix edibles filename generation: use brand instead of lineage for edibles, maintain lineage for non-edibles
</commit_message>
<xml_diff>
--- a/src/core/generation/templates/horizontal.docx
+++ b/src/core/generation/templates/horizontal.docx
@@ -58,7 +58,7 @@
             <w:tr>
               <w:trPr>
                 <w:cantSplit/>
-                <w:trHeight w:hRule="exact" w:val="1843"/>
+                <w:trHeight w:hRule="exact" w:val="1933"/>
                 <w:jc w:val="center"/>
               </w:trPr>
               <w:tc>
@@ -190,7 +190,7 @@
           </w:p>
           <w:tbl>
             <w:tblPr>
-              <w:tblpPr w:leftFromText="187" w:rightFromText="187" w:vertAnchor="page" w:horzAnchor="margin" w:tblpX="90" w:tblpY="2383"/>
+              <w:tblpPr w:leftFromText="187" w:rightFromText="187" w:vertAnchor="page" w:horzAnchor="margin" w:tblpX="90" w:tblpY="2452"/>
               <w:tblOverlap w:val="never"/>
               <w:tblW w:w="4590" w:type="dxa"/>
               <w:tblBorders>
@@ -207,9 +207,9 @@
               <w:tblLook w:val="0000" w:firstRow="0" w:lastRow="0" w:firstColumn="0" w:lastColumn="0" w:noHBand="0" w:noVBand="0"/>
             </w:tblPr>
             <w:tblGrid>
-              <w:gridCol w:w="1836"/>
-              <w:gridCol w:w="852"/>
-              <w:gridCol w:w="1902"/>
+              <w:gridCol w:w="1890"/>
+              <w:gridCol w:w="900"/>
+              <w:gridCol w:w="1800"/>
             </w:tblGrid>
             <w:tr>
               <w:trPr>
@@ -218,7 +218,7 @@
               </w:trPr>
               <w:tc>
                 <w:tcPr>
-                  <w:tcW w:w="1836" w:type="dxa"/>
+                  <w:tcW w:w="1890" w:type="dxa"/>
                   <w:tcBorders>
                     <w:top w:val="nil"/>
                     <w:left w:val="nil"/>
@@ -259,7 +259,7 @@
               </w:tc>
               <w:tc>
                 <w:tcPr>
-                  <w:tcW w:w="852" w:type="dxa"/>
+                  <w:tcW w:w="900" w:type="dxa"/>
                   <w:tcBorders>
                     <w:top w:val="nil"/>
                     <w:left w:val="nil"/>
@@ -300,7 +300,7 @@
               </w:tc>
               <w:tc>
                 <w:tcPr>
-                  <w:tcW w:w="1902" w:type="dxa"/>
+                  <w:tcW w:w="1800" w:type="dxa"/>
                   <w:tcBorders>
                     <w:top w:val="nil"/>
                     <w:left w:val="nil"/>

</xml_diff>

<commit_message>
Add PythonAnywhere deployment files and latest fixes - Updated font sizing, brand extraction, ratio formatting, and added comprehensive deployment guide
</commit_message>
<xml_diff>
--- a/src/core/generation/templates/horizontal.docx
+++ b/src/core/generation/templates/horizontal.docx
@@ -58,7 +58,7 @@
             <w:tr>
               <w:trPr>
                 <w:cantSplit/>
-                <w:trHeight w:hRule="exact" w:val="1933"/>
+                <w:trHeight w:hRule="exact" w:val="1846"/>
                 <w:jc w:val="center"/>
               </w:trPr>
               <w:tc>
@@ -208,8 +208,8 @@
             </w:tblPr>
             <w:tblGrid>
               <w:gridCol w:w="1890"/>
-              <w:gridCol w:w="900"/>
-              <w:gridCol w:w="1800"/>
+              <w:gridCol w:w="810"/>
+              <w:gridCol w:w="1890"/>
             </w:tblGrid>
             <w:tr>
               <w:trPr>
@@ -259,7 +259,7 @@
               </w:tc>
               <w:tc>
                 <w:tcPr>
-                  <w:tcW w:w="900" w:type="dxa"/>
+                  <w:tcW w:w="810" w:type="dxa"/>
                   <w:tcBorders>
                     <w:top w:val="nil"/>
                     <w:left w:val="nil"/>
@@ -300,7 +300,7 @@
               </w:tc>
               <w:tc>
                 <w:tcPr>
-                  <w:tcW w:w="1800" w:type="dxa"/>
+                  <w:tcW w:w="1890" w:type="dxa"/>
                   <w:tcBorders>
                     <w:top w:val="nil"/>
                     <w:left w:val="nil"/>
@@ -312,7 +312,7 @@
                   <w:tcMar>
                     <w:top w:w="72" w:type="dxa"/>
                     <w:left w:w="72" w:type="dxa"/>
-                    <w:right w:w="202" w:type="dxa"/>
+                    <w:right w:w="72" w:type="dxa"/>
                   </w:tcMar>
                   <w:vAlign w:val="center"/>
                 </w:tcPr>

</xml_diff>